<commit_message>
Added evidence to communication report
</commit_message>
<xml_diff>
--- a/Documentation/Communication Report.docx
+++ b/Documentation/Communication Report.docx
@@ -70,6 +70,492 @@
           <w:lang w:val="en-US"/>
         </w:rPr>
         <w:t>One of the issues we encountered while coding this project was dealing with collaborative coding and merge conflicts. We decided to allocate certain files or timeframes to team members at the end of meetings so that we wouldn’t accidentally edit the same files at the same time. This method was very effective and we didn’t have any merge conflicts throughout the project.</w:t>
+      </w:r>
+    </w:p>
+    <w:p>
+      <w:pPr>
+        <w:rPr>
+          <w:b/>
+          <w:bCs/>
+          <w:lang w:val="en-US"/>
+        </w:rPr>
+      </w:pPr>
+    </w:p>
+    <w:p>
+      <w:pPr>
+        <w:rPr>
+          <w:b/>
+          <w:bCs/>
+          <w:lang w:val="en-US"/>
+        </w:rPr>
+      </w:pPr>
+      <w:r>
+        <w:rPr>
+          <w:b/>
+          <w:bCs/>
+          <w:lang w:val="en-US"/>
+        </w:rPr>
+        <w:t>Communication evidence</w:t>
+      </w:r>
+    </w:p>
+    <w:p>
+      <w:pPr>
+        <w:rPr>
+          <w:b/>
+          <w:bCs/>
+          <w:lang w:val="en-US"/>
+        </w:rPr>
+      </w:pPr>
+      <w:r>
+        <w:rPr>
+          <w:b/>
+          <w:bCs/>
+          <w:lang w:val="en-US"/>
+        </w:rPr>
+        <w:drawing>
+          <wp:inline distT="0" distB="0" distL="0" distR="0" wp14:anchorId="04763DC3" wp14:editId="71FDF4AB">
+            <wp:extent cx="5731510" cy="2938145"/>
+            <wp:effectExtent l="0" t="0" r="2540" b="0"/>
+            <wp:docPr id="3" name="Picture 3"/>
+            <wp:cNvGraphicFramePr>
+              <a:graphicFrameLocks xmlns:a="http://schemas.openxmlformats.org/drawingml/2006/main" noChangeAspect="1"/>
+            </wp:cNvGraphicFramePr>
+            <a:graphic xmlns:a="http://schemas.openxmlformats.org/drawingml/2006/main">
+              <a:graphicData uri="http://schemas.openxmlformats.org/drawingml/2006/picture">
+                <pic:pic xmlns:pic="http://schemas.openxmlformats.org/drawingml/2006/picture">
+                  <pic:nvPicPr>
+                    <pic:cNvPr id="1" name=""/>
+                    <pic:cNvPicPr/>
+                  </pic:nvPicPr>
+                  <pic:blipFill>
+                    <a:blip r:embed="rId4"/>
+                    <a:stretch>
+                      <a:fillRect/>
+                    </a:stretch>
+                  </pic:blipFill>
+                  <pic:spPr>
+                    <a:xfrm>
+                      <a:off x="0" y="0"/>
+                      <a:ext cx="5731510" cy="2938145"/>
+                    </a:xfrm>
+                    <a:prstGeom prst="rect">
+                      <a:avLst/>
+                    </a:prstGeom>
+                  </pic:spPr>
+                </pic:pic>
+              </a:graphicData>
+            </a:graphic>
+          </wp:inline>
+        </w:drawing>
+      </w:r>
+    </w:p>
+    <w:p>
+      <w:pPr>
+        <w:rPr>
+          <w:lang w:val="en-US"/>
+        </w:rPr>
+      </w:pPr>
+      <w:r>
+        <w:rPr>
+          <w:lang w:val="en-US"/>
+        </w:rPr>
+        <w:lastRenderedPageBreak/>
+        <w:drawing>
+          <wp:inline distT="0" distB="0" distL="0" distR="0" wp14:anchorId="6DF13343" wp14:editId="2E4F4DDF">
+            <wp:extent cx="5731510" cy="1935480"/>
+            <wp:effectExtent l="0" t="0" r="2540" b="7620"/>
+            <wp:docPr id="2" name="Picture 2"/>
+            <wp:cNvGraphicFramePr>
+              <a:graphicFrameLocks xmlns:a="http://schemas.openxmlformats.org/drawingml/2006/main" noChangeAspect="1"/>
+            </wp:cNvGraphicFramePr>
+            <a:graphic xmlns:a="http://schemas.openxmlformats.org/drawingml/2006/main">
+              <a:graphicData uri="http://schemas.openxmlformats.org/drawingml/2006/picture">
+                <pic:pic xmlns:pic="http://schemas.openxmlformats.org/drawingml/2006/picture">
+                  <pic:nvPicPr>
+                    <pic:cNvPr id="1" name=""/>
+                    <pic:cNvPicPr/>
+                  </pic:nvPicPr>
+                  <pic:blipFill>
+                    <a:blip r:embed="rId5"/>
+                    <a:stretch>
+                      <a:fillRect/>
+                    </a:stretch>
+                  </pic:blipFill>
+                  <pic:spPr>
+                    <a:xfrm>
+                      <a:off x="0" y="0"/>
+                      <a:ext cx="5731510" cy="1935480"/>
+                    </a:xfrm>
+                    <a:prstGeom prst="rect">
+                      <a:avLst/>
+                    </a:prstGeom>
+                  </pic:spPr>
+                </pic:pic>
+              </a:graphicData>
+            </a:graphic>
+          </wp:inline>
+        </w:drawing>
+      </w:r>
+    </w:p>
+    <w:p>
+      <w:pPr>
+        <w:rPr>
+          <w:lang w:val="en-US"/>
+        </w:rPr>
+      </w:pPr>
+      <w:r>
+        <w:rPr>
+          <w:b/>
+          <w:bCs/>
+          <w:noProof/>
+          <w:lang w:val="en-US"/>
+        </w:rPr>
+        <w:drawing>
+          <wp:inline distT="0" distB="0" distL="0" distR="0" wp14:anchorId="43544622" wp14:editId="13136836">
+            <wp:extent cx="5724525" cy="4238625"/>
+            <wp:effectExtent l="0" t="0" r="9525" b="9525"/>
+            <wp:docPr id="6" name="Picture 6"/>
+            <wp:cNvGraphicFramePr>
+              <a:graphicFrameLocks xmlns:a="http://schemas.openxmlformats.org/drawingml/2006/main" noChangeAspect="1"/>
+            </wp:cNvGraphicFramePr>
+            <a:graphic xmlns:a="http://schemas.openxmlformats.org/drawingml/2006/main">
+              <a:graphicData uri="http://schemas.openxmlformats.org/drawingml/2006/picture">
+                <pic:pic xmlns:pic="http://schemas.openxmlformats.org/drawingml/2006/picture">
+                  <pic:nvPicPr>
+                    <pic:cNvPr id="0" name="Picture 8"/>
+                    <pic:cNvPicPr>
+                      <a:picLocks noChangeAspect="1" noChangeArrowheads="1"/>
+                    </pic:cNvPicPr>
+                  </pic:nvPicPr>
+                  <pic:blipFill>
+                    <a:blip r:embed="rId6">
+                      <a:extLst>
+                        <a:ext uri="{28A0092B-C50C-407E-A947-70E740481C1C}">
+                          <a14:useLocalDpi xmlns:a14="http://schemas.microsoft.com/office/drawing/2010/main" val="0"/>
+                        </a:ext>
+                      </a:extLst>
+                    </a:blip>
+                    <a:srcRect/>
+                    <a:stretch>
+                      <a:fillRect/>
+                    </a:stretch>
+                  </pic:blipFill>
+                  <pic:spPr bwMode="auto">
+                    <a:xfrm>
+                      <a:off x="0" y="0"/>
+                      <a:ext cx="5724525" cy="4238625"/>
+                    </a:xfrm>
+                    <a:prstGeom prst="rect">
+                      <a:avLst/>
+                    </a:prstGeom>
+                    <a:noFill/>
+                    <a:ln>
+                      <a:noFill/>
+                    </a:ln>
+                  </pic:spPr>
+                </pic:pic>
+              </a:graphicData>
+            </a:graphic>
+          </wp:inline>
+        </w:drawing>
+      </w:r>
+    </w:p>
+    <w:p>
+      <w:pPr>
+        <w:rPr>
+          <w:lang w:val="en-US"/>
+        </w:rPr>
+      </w:pPr>
+      <w:r>
+        <w:rPr>
+          <w:lang w:val="en-US"/>
+        </w:rPr>
+        <w:lastRenderedPageBreak/>
+        <w:drawing>
+          <wp:inline distT="0" distB="0" distL="0" distR="0" wp14:anchorId="3C264EFB" wp14:editId="602D248D">
+            <wp:extent cx="5731510" cy="3039745"/>
+            <wp:effectExtent l="0" t="0" r="2540" b="8255"/>
+            <wp:docPr id="7" name="Picture 7"/>
+            <wp:cNvGraphicFramePr>
+              <a:graphicFrameLocks xmlns:a="http://schemas.openxmlformats.org/drawingml/2006/main" noChangeAspect="1"/>
+            </wp:cNvGraphicFramePr>
+            <a:graphic xmlns:a="http://schemas.openxmlformats.org/drawingml/2006/main">
+              <a:graphicData uri="http://schemas.openxmlformats.org/drawingml/2006/picture">
+                <pic:pic xmlns:pic="http://schemas.openxmlformats.org/drawingml/2006/picture">
+                  <pic:nvPicPr>
+                    <pic:cNvPr id="1" name=""/>
+                    <pic:cNvPicPr/>
+                  </pic:nvPicPr>
+                  <pic:blipFill>
+                    <a:blip r:embed="rId7"/>
+                    <a:stretch>
+                      <a:fillRect/>
+                    </a:stretch>
+                  </pic:blipFill>
+                  <pic:spPr>
+                    <a:xfrm>
+                      <a:off x="0" y="0"/>
+                      <a:ext cx="5731510" cy="3039745"/>
+                    </a:xfrm>
+                    <a:prstGeom prst="rect">
+                      <a:avLst/>
+                    </a:prstGeom>
+                  </pic:spPr>
+                </pic:pic>
+              </a:graphicData>
+            </a:graphic>
+          </wp:inline>
+        </w:drawing>
+      </w:r>
+    </w:p>
+    <w:p>
+      <w:pPr>
+        <w:rPr>
+          <w:lang w:val="en-US"/>
+        </w:rPr>
+      </w:pPr>
+      <w:r>
+        <w:rPr>
+          <w:lang w:val="en-US"/>
+        </w:rPr>
+        <w:drawing>
+          <wp:inline distT="0" distB="0" distL="0" distR="0" wp14:anchorId="317D3230" wp14:editId="0C354559">
+            <wp:extent cx="5731510" cy="1699895"/>
+            <wp:effectExtent l="0" t="0" r="2540" b="0"/>
+            <wp:docPr id="8" name="Picture 8"/>
+            <wp:cNvGraphicFramePr>
+              <a:graphicFrameLocks xmlns:a="http://schemas.openxmlformats.org/drawingml/2006/main" noChangeAspect="1"/>
+            </wp:cNvGraphicFramePr>
+            <a:graphic xmlns:a="http://schemas.openxmlformats.org/drawingml/2006/main">
+              <a:graphicData uri="http://schemas.openxmlformats.org/drawingml/2006/picture">
+                <pic:pic xmlns:pic="http://schemas.openxmlformats.org/drawingml/2006/picture">
+                  <pic:nvPicPr>
+                    <pic:cNvPr id="1" name=""/>
+                    <pic:cNvPicPr/>
+                  </pic:nvPicPr>
+                  <pic:blipFill>
+                    <a:blip r:embed="rId8"/>
+                    <a:stretch>
+                      <a:fillRect/>
+                    </a:stretch>
+                  </pic:blipFill>
+                  <pic:spPr>
+                    <a:xfrm>
+                      <a:off x="0" y="0"/>
+                      <a:ext cx="5731510" cy="1699895"/>
+                    </a:xfrm>
+                    <a:prstGeom prst="rect">
+                      <a:avLst/>
+                    </a:prstGeom>
+                  </pic:spPr>
+                </pic:pic>
+              </a:graphicData>
+            </a:graphic>
+          </wp:inline>
+        </w:drawing>
+      </w:r>
+    </w:p>
+    <w:p>
+      <w:pPr>
+        <w:rPr>
+          <w:lang w:val="en-US"/>
+        </w:rPr>
+      </w:pPr>
+      <w:r>
+        <w:rPr>
+          <w:noProof/>
+          <w:lang w:val="en-US"/>
+        </w:rPr>
+        <w:drawing>
+          <wp:inline distT="0" distB="0" distL="0" distR="0" wp14:anchorId="2C2C1815" wp14:editId="18F24792">
+            <wp:extent cx="5724525" cy="3324225"/>
+            <wp:effectExtent l="0" t="0" r="9525" b="9525"/>
+            <wp:docPr id="10" name="Picture 10"/>
+            <wp:cNvGraphicFramePr>
+              <a:graphicFrameLocks xmlns:a="http://schemas.openxmlformats.org/drawingml/2006/main" noChangeAspect="1"/>
+            </wp:cNvGraphicFramePr>
+            <a:graphic xmlns:a="http://schemas.openxmlformats.org/drawingml/2006/main">
+              <a:graphicData uri="http://schemas.openxmlformats.org/drawingml/2006/picture">
+                <pic:pic xmlns:pic="http://schemas.openxmlformats.org/drawingml/2006/picture">
+                  <pic:nvPicPr>
+                    <pic:cNvPr id="0" name="Picture 14"/>
+                    <pic:cNvPicPr>
+                      <a:picLocks noChangeAspect="1" noChangeArrowheads="1"/>
+                    </pic:cNvPicPr>
+                  </pic:nvPicPr>
+                  <pic:blipFill>
+                    <a:blip r:embed="rId9" cstate="print">
+                      <a:extLst>
+                        <a:ext uri="{28A0092B-C50C-407E-A947-70E740481C1C}">
+                          <a14:useLocalDpi xmlns:a14="http://schemas.microsoft.com/office/drawing/2010/main" val="0"/>
+                        </a:ext>
+                      </a:extLst>
+                    </a:blip>
+                    <a:srcRect/>
+                    <a:stretch>
+                      <a:fillRect/>
+                    </a:stretch>
+                  </pic:blipFill>
+                  <pic:spPr bwMode="auto">
+                    <a:xfrm>
+                      <a:off x="0" y="0"/>
+                      <a:ext cx="5724525" cy="3324225"/>
+                    </a:xfrm>
+                    <a:prstGeom prst="rect">
+                      <a:avLst/>
+                    </a:prstGeom>
+                    <a:noFill/>
+                    <a:ln>
+                      <a:noFill/>
+                    </a:ln>
+                  </pic:spPr>
+                </pic:pic>
+              </a:graphicData>
+            </a:graphic>
+          </wp:inline>
+        </w:drawing>
+      </w:r>
+    </w:p>
+    <w:p>
+      <w:pPr>
+        <w:rPr>
+          <w:lang w:val="en-US"/>
+        </w:rPr>
+      </w:pPr>
+      <w:r>
+        <w:rPr>
+          <w:lang w:val="en-US"/>
+        </w:rPr>
+        <w:lastRenderedPageBreak/>
+        <w:drawing>
+          <wp:inline distT="0" distB="0" distL="0" distR="0" wp14:anchorId="012087C6" wp14:editId="10F246CC">
+            <wp:extent cx="5731510" cy="5488305"/>
+            <wp:effectExtent l="0" t="0" r="2540" b="0"/>
+            <wp:docPr id="1" name="Picture 1"/>
+            <wp:cNvGraphicFramePr>
+              <a:graphicFrameLocks xmlns:a="http://schemas.openxmlformats.org/drawingml/2006/main" noChangeAspect="1"/>
+            </wp:cNvGraphicFramePr>
+            <a:graphic xmlns:a="http://schemas.openxmlformats.org/drawingml/2006/main">
+              <a:graphicData uri="http://schemas.openxmlformats.org/drawingml/2006/picture">
+                <pic:pic xmlns:pic="http://schemas.openxmlformats.org/drawingml/2006/picture">
+                  <pic:nvPicPr>
+                    <pic:cNvPr id="1" name=""/>
+                    <pic:cNvPicPr/>
+                  </pic:nvPicPr>
+                  <pic:blipFill>
+                    <a:blip r:embed="rId10"/>
+                    <a:stretch>
+                      <a:fillRect/>
+                    </a:stretch>
+                  </pic:blipFill>
+                  <pic:spPr>
+                    <a:xfrm>
+                      <a:off x="0" y="0"/>
+                      <a:ext cx="5731510" cy="5488305"/>
+                    </a:xfrm>
+                    <a:prstGeom prst="rect">
+                      <a:avLst/>
+                    </a:prstGeom>
+                  </pic:spPr>
+                </pic:pic>
+              </a:graphicData>
+            </a:graphic>
+          </wp:inline>
+        </w:drawing>
+      </w:r>
+    </w:p>
+    <w:p>
+      <w:pPr>
+        <w:rPr>
+          <w:lang w:val="en-US"/>
+        </w:rPr>
+      </w:pPr>
+      <w:r>
+        <w:rPr>
+          <w:lang w:val="en-US"/>
+        </w:rPr>
+        <w:br w:type="page"/>
+      </w:r>
+    </w:p>
+    <w:p>
+      <w:pPr>
+        <w:pStyle w:val="Title"/>
+      </w:pPr>
+      <w:r>
+        <w:lastRenderedPageBreak/>
+        <w:t>Meeting Minutes</w:t>
+      </w:r>
+    </w:p>
+    <w:p>
+      <w:r>
+        <w:t>Date &amp; Time: 20/8/2025 10:am – 11:am</w:t>
+      </w:r>
+    </w:p>
+    <w:p>
+      <w:pPr>
+        <w:pStyle w:val="Heading1"/>
+      </w:pPr>
+      <w:r>
+        <w:t>Attendees</w:t>
+      </w:r>
+    </w:p>
+    <w:p>
+      <w:r>
+        <w:t>Billy, Bella, Jack.</w:t>
+      </w:r>
+    </w:p>
+    <w:p>
+      <w:pPr>
+        <w:pStyle w:val="Heading1"/>
+      </w:pPr>
+      <w:r>
+        <w:t>Decisions Made</w:t>
+      </w:r>
+    </w:p>
+    <w:p>
+      <w:r>
+        <w:t>- Decided on Tutor for our client.</w:t>
+      </w:r>
+    </w:p>
+    <w:p>
+      <w:r>
+        <w:t>- Decided on Asp.net react project.</w:t>
+      </w:r>
+    </w:p>
+    <w:p>
+      <w:r>
+        <w:t>- Decided on a Pizza ordering site, with menu and ordering system etc. Admin panel backend site to, CRUD pizzas/menu items, and manage permissions of users.</w:t>
+      </w:r>
+    </w:p>
+    <w:p>
+      <w:pPr>
+        <w:pStyle w:val="Heading1"/>
+      </w:pPr>
+      <w:r>
+        <w:t>Task Allocation</w:t>
+      </w:r>
+    </w:p>
+    <w:p>
+      <w:r>
+        <w:t>• Billy &amp; Bella – ASP.NET Backend &amp; Frontend</w:t>
+      </w:r>
+    </w:p>
+    <w:p>
+      <w:r>
+        <w:t>• Jack – React Backend &amp; Frontend</w:t>
+      </w:r>
+    </w:p>
+    <w:p>
+      <w:pPr>
+        <w:pStyle w:val="Heading1"/>
+      </w:pPr>
+      <w:r>
+        <w:t>Next Meeting</w:t>
+      </w:r>
+    </w:p>
+    <w:p>
+      <w:r>
+        <w:t>Complete planning stage, including Gantt chart and burndown chart.</w:t>
       </w:r>
     </w:p>
     <w:sectPr>
@@ -685,7 +1171,6 @@
   <w:style w:type="character" w:default="1" w:styleId="DefaultParagraphFont">
     <w:name w:val="Default Paragraph Font"/>
     <w:uiPriority w:val="1"/>
-    <w:semiHidden/>
     <w:unhideWhenUsed/>
   </w:style>
   <w:style w:type="table" w:default="1" w:styleId="TableNormal">

</xml_diff>

<commit_message>
Added meeting minutes to communication report
</commit_message>
<xml_diff>
--- a/Documentation/Communication Report.docx
+++ b/Documentation/Communication Report.docx
@@ -117,54 +117,6 @@
             <wp:extent cx="5731510" cy="2938145"/>
             <wp:effectExtent l="0" t="0" r="2540" b="0"/>
             <wp:docPr id="3" name="Picture 3"/>
-            <wp:cNvGraphicFramePr>
-              <a:graphicFrameLocks xmlns:a="http://schemas.openxmlformats.org/drawingml/2006/main" noChangeAspect="1"/>
-            </wp:cNvGraphicFramePr>
-            <a:graphic xmlns:a="http://schemas.openxmlformats.org/drawingml/2006/main">
-              <a:graphicData uri="http://schemas.openxmlformats.org/drawingml/2006/picture">
-                <pic:pic xmlns:pic="http://schemas.openxmlformats.org/drawingml/2006/picture">
-                  <pic:nvPicPr>
-                    <pic:cNvPr id="1" name=""/>
-                    <pic:cNvPicPr/>
-                  </pic:nvPicPr>
-                  <pic:blipFill>
-                    <a:blip r:embed="rId4"/>
-                    <a:stretch>
-                      <a:fillRect/>
-                    </a:stretch>
-                  </pic:blipFill>
-                  <pic:spPr>
-                    <a:xfrm>
-                      <a:off x="0" y="0"/>
-                      <a:ext cx="5731510" cy="2938145"/>
-                    </a:xfrm>
-                    <a:prstGeom prst="rect">
-                      <a:avLst/>
-                    </a:prstGeom>
-                  </pic:spPr>
-                </pic:pic>
-              </a:graphicData>
-            </a:graphic>
-          </wp:inline>
-        </w:drawing>
-      </w:r>
-    </w:p>
-    <w:p>
-      <w:pPr>
-        <w:rPr>
-          <w:lang w:val="en-US"/>
-        </w:rPr>
-      </w:pPr>
-      <w:r>
-        <w:rPr>
-          <w:lang w:val="en-US"/>
-        </w:rPr>
-        <w:lastRenderedPageBreak/>
-        <w:drawing>
-          <wp:inline distT="0" distB="0" distL="0" distR="0" wp14:anchorId="6DF13343" wp14:editId="2E4F4DDF">
-            <wp:extent cx="5731510" cy="1935480"/>
-            <wp:effectExtent l="0" t="0" r="2540" b="7620"/>
-            <wp:docPr id="2" name="Picture 2"/>
             <wp:cNvGraphicFramePr>
               <a:graphicFrameLocks xmlns:a="http://schemas.openxmlformats.org/drawingml/2006/main" noChangeAspect="1"/>
             </wp:cNvGraphicFramePr>
@@ -184,6 +136,54 @@
                   <pic:spPr>
                     <a:xfrm>
                       <a:off x="0" y="0"/>
+                      <a:ext cx="5731510" cy="2938145"/>
+                    </a:xfrm>
+                    <a:prstGeom prst="rect">
+                      <a:avLst/>
+                    </a:prstGeom>
+                  </pic:spPr>
+                </pic:pic>
+              </a:graphicData>
+            </a:graphic>
+          </wp:inline>
+        </w:drawing>
+      </w:r>
+    </w:p>
+    <w:p>
+      <w:pPr>
+        <w:rPr>
+          <w:lang w:val="en-US"/>
+        </w:rPr>
+      </w:pPr>
+      <w:r>
+        <w:rPr>
+          <w:lang w:val="en-US"/>
+        </w:rPr>
+        <w:lastRenderedPageBreak/>
+        <w:drawing>
+          <wp:inline distT="0" distB="0" distL="0" distR="0" wp14:anchorId="6DF13343" wp14:editId="2E4F4DDF">
+            <wp:extent cx="5731510" cy="1935480"/>
+            <wp:effectExtent l="0" t="0" r="2540" b="7620"/>
+            <wp:docPr id="2" name="Picture 2"/>
+            <wp:cNvGraphicFramePr>
+              <a:graphicFrameLocks xmlns:a="http://schemas.openxmlformats.org/drawingml/2006/main" noChangeAspect="1"/>
+            </wp:cNvGraphicFramePr>
+            <a:graphic xmlns:a="http://schemas.openxmlformats.org/drawingml/2006/main">
+              <a:graphicData uri="http://schemas.openxmlformats.org/drawingml/2006/picture">
+                <pic:pic xmlns:pic="http://schemas.openxmlformats.org/drawingml/2006/picture">
+                  <pic:nvPicPr>
+                    <pic:cNvPr id="1" name=""/>
+                    <pic:cNvPicPr/>
+                  </pic:nvPicPr>
+                  <pic:blipFill>
+                    <a:blip r:embed="rId6"/>
+                    <a:stretch>
+                      <a:fillRect/>
+                    </a:stretch>
+                  </pic:blipFill>
+                  <pic:spPr>
+                    <a:xfrm>
+                      <a:off x="0" y="0"/>
                       <a:ext cx="5731510" cy="1935480"/>
                     </a:xfrm>
                     <a:prstGeom prst="rect">
@@ -228,7 +228,7 @@
                     </pic:cNvPicPr>
                   </pic:nvPicPr>
                   <pic:blipFill>
-                    <a:blip r:embed="rId6">
+                    <a:blip r:embed="rId7">
                       <a:extLst>
                         <a:ext uri="{28A0092B-C50C-407E-A947-70E740481C1C}">
                           <a14:useLocalDpi xmlns:a14="http://schemas.microsoft.com/office/drawing/2010/main" val="0"/>
@@ -287,7 +287,7 @@
                     <pic:cNvPicPr/>
                   </pic:nvPicPr>
                   <pic:blipFill>
-                    <a:blip r:embed="rId7"/>
+                    <a:blip r:embed="rId8"/>
                     <a:stretch>
                       <a:fillRect/>
                     </a:stretch>
@@ -334,7 +334,7 @@
                     <pic:cNvPicPr/>
                   </pic:nvPicPr>
                   <pic:blipFill>
-                    <a:blip r:embed="rId8"/>
+                    <a:blip r:embed="rId9"/>
                     <a:stretch>
                       <a:fillRect/>
                     </a:stretch>
@@ -384,7 +384,7 @@
                     </pic:cNvPicPr>
                   </pic:nvPicPr>
                   <pic:blipFill>
-                    <a:blip r:embed="rId9" cstate="print">
+                    <a:blip r:embed="rId10" cstate="print">
                       <a:extLst>
                         <a:ext uri="{28A0092B-C50C-407E-A947-70E740481C1C}">
                           <a14:useLocalDpi xmlns:a14="http://schemas.microsoft.com/office/drawing/2010/main" val="0"/>
@@ -443,7 +443,7 @@
                     <pic:cNvPicPr/>
                   </pic:nvPicPr>
                   <pic:blipFill>
-                    <a:blip r:embed="rId10"/>
+                    <a:blip r:embed="rId11"/>
                     <a:stretch>
                       <a:fillRect/>
                     </a:stretch>
@@ -558,6 +558,212 @@
         <w:t>Complete planning stage, including Gantt chart and burndown chart.</w:t>
       </w:r>
     </w:p>
+    <w:p>
+      <w:r>
+        <w:br w:type="page"/>
+      </w:r>
+    </w:p>
+    <w:p>
+      <w:pPr>
+        <w:pStyle w:val="Title"/>
+      </w:pPr>
+      <w:r>
+        <w:lastRenderedPageBreak/>
+        <w:t>Meeting Minutes</w:t>
+      </w:r>
+    </w:p>
+    <w:p>
+      <w:r>
+        <w:t>Date &amp; Time: 21/8/2025 10:am – 10:am</w:t>
+      </w:r>
+    </w:p>
+    <w:p>
+      <w:pPr>
+        <w:pStyle w:val="Heading1"/>
+      </w:pPr>
+      <w:r>
+        <w:t>Attendees</w:t>
+      </w:r>
+    </w:p>
+    <w:p>
+      <w:r>
+        <w:t>Billy, Bella, Jack.</w:t>
+      </w:r>
+    </w:p>
+    <w:p>
+      <w:pPr>
+        <w:pStyle w:val="Heading1"/>
+      </w:pPr>
+      <w:r>
+        <w:t>Decisions Made</w:t>
+      </w:r>
+    </w:p>
+    <w:p>
+      <w:pPr>
+        <w:pStyle w:val="ListParagraph"/>
+        <w:numPr>
+          <w:ilvl w:val="0"/>
+          <w:numId w:val="1"/>
+        </w:numPr>
+        <w:spacing w:after="200" w:line="276" w:lineRule="auto"/>
+      </w:pPr>
+      <w:r>
+        <w:t>Made Burndown chart</w:t>
+      </w:r>
+    </w:p>
+    <w:p>
+      <w:pPr>
+        <w:pStyle w:val="ListParagraph"/>
+        <w:numPr>
+          <w:ilvl w:val="0"/>
+          <w:numId w:val="1"/>
+        </w:numPr>
+        <w:spacing w:after="200" w:line="276" w:lineRule="auto"/>
+      </w:pPr>
+      <w:r>
+        <w:t>Made Gantt Chart</w:t>
+      </w:r>
+    </w:p>
+    <w:p>
+      <w:pPr>
+        <w:pStyle w:val="ListParagraph"/>
+        <w:numPr>
+          <w:ilvl w:val="0"/>
+          <w:numId w:val="1"/>
+        </w:numPr>
+        <w:spacing w:after="200" w:line="276" w:lineRule="auto"/>
+      </w:pPr>
+      <w:r>
+        <w:t>Created work breakdown chart</w:t>
+      </w:r>
+    </w:p>
+    <w:p>
+      <w:pPr>
+        <w:pStyle w:val="ListParagraph"/>
+        <w:numPr>
+          <w:ilvl w:val="0"/>
+          <w:numId w:val="1"/>
+        </w:numPr>
+        <w:spacing w:after="200" w:line="276" w:lineRule="auto"/>
+      </w:pPr>
+      <w:r>
+        <w:t xml:space="preserve">Decided on frontend </w:t>
+      </w:r>
+      <w:proofErr w:type="spellStart"/>
+      <w:r>
+        <w:t>color</w:t>
+      </w:r>
+      <w:proofErr w:type="spellEnd"/>
+      <w:r>
+        <w:t xml:space="preserve"> scheme and layout.</w:t>
+      </w:r>
+    </w:p>
+    <w:p>
+      <w:pPr>
+        <w:pStyle w:val="ListParagraph"/>
+        <w:numPr>
+          <w:ilvl w:val="0"/>
+          <w:numId w:val="1"/>
+        </w:numPr>
+        <w:spacing w:after="200" w:line="276" w:lineRule="auto"/>
+      </w:pPr>
+      <w:r>
+        <w:t>Completed planning stage.</w:t>
+      </w:r>
+    </w:p>
+    <w:p>
+      <w:pPr>
+        <w:pStyle w:val="Heading1"/>
+      </w:pPr>
+      <w:r>
+        <w:t>Next Meeting</w:t>
+      </w:r>
+    </w:p>
+    <w:p>
+      <w:r>
+        <w:t>Update each other on progress on React Frontend, and ASP.net panel.</w:t>
+      </w:r>
+    </w:p>
+    <w:p>
+      <w:r>
+        <w:br w:type="page"/>
+      </w:r>
+    </w:p>
+    <w:p>
+      <w:pPr>
+        <w:pStyle w:val="Title"/>
+      </w:pPr>
+      <w:r>
+        <w:lastRenderedPageBreak/>
+        <w:t>Meeting Minutes</w:t>
+      </w:r>
+    </w:p>
+    <w:p>
+      <w:r>
+        <w:t>Date &amp; Time: 11/9/2025 10:am – 1:pm</w:t>
+      </w:r>
+    </w:p>
+    <w:p>
+      <w:pPr>
+        <w:pStyle w:val="Heading1"/>
+      </w:pPr>
+      <w:r>
+        <w:t>Attendees</w:t>
+      </w:r>
+    </w:p>
+    <w:p>
+      <w:r>
+        <w:t>Billy, Bella, Jack.</w:t>
+      </w:r>
+    </w:p>
+    <w:p>
+      <w:pPr>
+        <w:pStyle w:val="Heading1"/>
+      </w:pPr>
+      <w:r>
+        <w:t>Decisions Made</w:t>
+      </w:r>
+    </w:p>
+    <w:p>
+      <w:pPr>
+        <w:pStyle w:val="ListParagraph"/>
+        <w:numPr>
+          <w:ilvl w:val="0"/>
+          <w:numId w:val="1"/>
+        </w:numPr>
+        <w:spacing w:after="200" w:line="276" w:lineRule="auto"/>
+      </w:pPr>
+      <w:r>
+        <w:t>Finished programming project</w:t>
+      </w:r>
+    </w:p>
+    <w:p>
+      <w:pPr>
+        <w:pStyle w:val="ListParagraph"/>
+        <w:numPr>
+          <w:ilvl w:val="0"/>
+          <w:numId w:val="1"/>
+        </w:numPr>
+        <w:spacing w:after="200" w:line="276" w:lineRule="auto"/>
+      </w:pPr>
+      <w:r>
+        <w:t xml:space="preserve">Planned group presentation </w:t>
+      </w:r>
+    </w:p>
+    <w:p>
+      <w:pPr>
+        <w:pStyle w:val="Heading1"/>
+      </w:pPr>
+      <w:r>
+        <w:t>Next Meeting</w:t>
+      </w:r>
+    </w:p>
+    <w:p>
+      <w:r>
+        <w:t>Present.</w:t>
+      </w:r>
+    </w:p>
+    <w:p/>
     <w:sectPr>
       <w:pgSz w:w="11906" w:h="16838"/>
       <w:pgMar w:top="1440" w:right="1440" w:bottom="1440" w:left="1440" w:header="708" w:footer="708" w:gutter="0"/>
@@ -566,6 +772,126 @@
     </w:sectPr>
   </w:body>
 </w:document>
+</file>
+
+<file path=word/numbering.xml><?xml version="1.0" encoding="utf-8"?>
+<w:numbering xmlns:wpc="http://schemas.microsoft.com/office/word/2010/wordprocessingCanvas" xmlns:cx="http://schemas.microsoft.com/office/drawing/2014/chartex" xmlns:cx1="http://schemas.microsoft.com/office/drawing/2015/9/8/chartex" xmlns:cx2="http://schemas.microsoft.com/office/drawing/2015/10/21/chartex" xmlns:cx3="http://schemas.microsoft.com/office/drawing/2016/5/9/chartex" xmlns:cx4="http://schemas.microsoft.com/office/drawing/2016/5/10/chartex" xmlns:cx5="http://schemas.microsoft.com/office/drawing/2016/5/11/chartex" xmlns:cx6="http://schemas.microsoft.com/office/drawing/2016/5/12/chartex" xmlns:cx7="http://schemas.microsoft.com/office/drawing/2016/5/13/chartex" xmlns:cx8="http://schemas.microsoft.com/office/drawing/2016/5/14/chartex" xmlns:mc="http://schemas.openxmlformats.org/markup-compatibility/2006" xmlns:aink="http://schemas.microsoft.com/office/drawing/2016/ink" xmlns:am3d="http://schemas.microsoft.com/office/drawing/2017/model3d" xmlns:o="urn:schemas-microsoft-com:office:office" xmlns:oel="http://schemas.microsoft.com/office/2019/extlst" xmlns:r="http://schemas.openxmlformats.org/officeDocument/2006/relationships" xmlns:m="http://schemas.openxmlformats.org/officeDocument/2006/math" xmlns:v="urn:schemas-microsoft-com:vml" xmlns:wp14="http://schemas.microsoft.com/office/word/2010/wordprocessingDrawing" xmlns:wp="http://schemas.openxmlformats.org/drawingml/2006/wordprocessingDrawing" xmlns:w10="urn:schemas-microsoft-com:office:word" xmlns:w="http://schemas.openxmlformats.org/wordprocessingml/2006/main" xmlns:w14="http://schemas.microsoft.com/office/word/2010/wordml" xmlns:w15="http://schemas.microsoft.com/office/word/2012/wordml" xmlns:w16cex="http://schemas.microsoft.com/office/word/2018/wordml/cex" xmlns:w16cid="http://schemas.microsoft.com/office/word/2016/wordml/cid" xmlns:w16="http://schemas.microsoft.com/office/word/2018/wordml" xmlns:w16sdtdh="http://schemas.microsoft.com/office/word/2020/wordml/sdtdatahash" xmlns:w16se="http://schemas.microsoft.com/office/word/2015/wordml/symex" xmlns:wpg="http://schemas.microsoft.com/office/word/2010/wordprocessingGroup" xmlns:wpi="http://schemas.microsoft.com/office/word/2010/wordprocessingInk" xmlns:wne="http://schemas.microsoft.com/office/word/2006/wordml" xmlns:wps="http://schemas.microsoft.com/office/word/2010/wordprocessingShape" mc:Ignorable="w14 w15 w16se w16cid w16 w16cex w16sdtdh wp14">
+  <w:abstractNum w:abstractNumId="0" w15:restartNumberingAfterBreak="0">
+    <w:nsid w:val="63516167"/>
+    <w:multiLevelType w:val="hybridMultilevel"/>
+    <w:tmpl w:val="4F7EE7D8"/>
+    <w:lvl w:ilvl="0" w:tplc="9B988EA2">
+      <w:numFmt w:val="bullet"/>
+      <w:lvlText w:val="-"/>
+      <w:lvlJc w:val="left"/>
+      <w:pPr>
+        <w:ind w:left="720" w:hanging="360"/>
+      </w:pPr>
+      <w:rPr>
+        <w:rFonts w:ascii="Cambria" w:eastAsiaTheme="minorEastAsia" w:hAnsi="Cambria" w:cstheme="minorBidi" w:hint="default"/>
+      </w:rPr>
+    </w:lvl>
+    <w:lvl w:ilvl="1" w:tplc="14090003" w:tentative="1">
+      <w:start w:val="1"/>
+      <w:numFmt w:val="bullet"/>
+      <w:lvlText w:val="o"/>
+      <w:lvlJc w:val="left"/>
+      <w:pPr>
+        <w:ind w:left="1440" w:hanging="360"/>
+      </w:pPr>
+      <w:rPr>
+        <w:rFonts w:ascii="Courier New" w:hAnsi="Courier New" w:cs="Courier New" w:hint="default"/>
+      </w:rPr>
+    </w:lvl>
+    <w:lvl w:ilvl="2" w:tplc="14090005" w:tentative="1">
+      <w:start w:val="1"/>
+      <w:numFmt w:val="bullet"/>
+      <w:lvlText w:val=""/>
+      <w:lvlJc w:val="left"/>
+      <w:pPr>
+        <w:ind w:left="2160" w:hanging="360"/>
+      </w:pPr>
+      <w:rPr>
+        <w:rFonts w:ascii="Wingdings" w:hAnsi="Wingdings" w:hint="default"/>
+      </w:rPr>
+    </w:lvl>
+    <w:lvl w:ilvl="3" w:tplc="14090001" w:tentative="1">
+      <w:start w:val="1"/>
+      <w:numFmt w:val="bullet"/>
+      <w:lvlText w:val=""/>
+      <w:lvlJc w:val="left"/>
+      <w:pPr>
+        <w:ind w:left="2880" w:hanging="360"/>
+      </w:pPr>
+      <w:rPr>
+        <w:rFonts w:ascii="Symbol" w:hAnsi="Symbol" w:hint="default"/>
+      </w:rPr>
+    </w:lvl>
+    <w:lvl w:ilvl="4" w:tplc="14090003" w:tentative="1">
+      <w:start w:val="1"/>
+      <w:numFmt w:val="bullet"/>
+      <w:lvlText w:val="o"/>
+      <w:lvlJc w:val="left"/>
+      <w:pPr>
+        <w:ind w:left="3600" w:hanging="360"/>
+      </w:pPr>
+      <w:rPr>
+        <w:rFonts w:ascii="Courier New" w:hAnsi="Courier New" w:cs="Courier New" w:hint="default"/>
+      </w:rPr>
+    </w:lvl>
+    <w:lvl w:ilvl="5" w:tplc="14090005" w:tentative="1">
+      <w:start w:val="1"/>
+      <w:numFmt w:val="bullet"/>
+      <w:lvlText w:val=""/>
+      <w:lvlJc w:val="left"/>
+      <w:pPr>
+        <w:ind w:left="4320" w:hanging="360"/>
+      </w:pPr>
+      <w:rPr>
+        <w:rFonts w:ascii="Wingdings" w:hAnsi="Wingdings" w:hint="default"/>
+      </w:rPr>
+    </w:lvl>
+    <w:lvl w:ilvl="6" w:tplc="14090001" w:tentative="1">
+      <w:start w:val="1"/>
+      <w:numFmt w:val="bullet"/>
+      <w:lvlText w:val=""/>
+      <w:lvlJc w:val="left"/>
+      <w:pPr>
+        <w:ind w:left="5040" w:hanging="360"/>
+      </w:pPr>
+      <w:rPr>
+        <w:rFonts w:ascii="Symbol" w:hAnsi="Symbol" w:hint="default"/>
+      </w:rPr>
+    </w:lvl>
+    <w:lvl w:ilvl="7" w:tplc="14090003" w:tentative="1">
+      <w:start w:val="1"/>
+      <w:numFmt w:val="bullet"/>
+      <w:lvlText w:val="o"/>
+      <w:lvlJc w:val="left"/>
+      <w:pPr>
+        <w:ind w:left="5760" w:hanging="360"/>
+      </w:pPr>
+      <w:rPr>
+        <w:rFonts w:ascii="Courier New" w:hAnsi="Courier New" w:cs="Courier New" w:hint="default"/>
+      </w:rPr>
+    </w:lvl>
+    <w:lvl w:ilvl="8" w:tplc="14090005" w:tentative="1">
+      <w:start w:val="1"/>
+      <w:numFmt w:val="bullet"/>
+      <w:lvlText w:val=""/>
+      <w:lvlJc w:val="left"/>
+      <w:pPr>
+        <w:ind w:left="6480" w:hanging="360"/>
+      </w:pPr>
+      <w:rPr>
+        <w:rFonts w:ascii="Wingdings" w:hAnsi="Wingdings" w:hint="default"/>
+      </w:rPr>
+    </w:lvl>
+  </w:abstractNum>
+  <w:num w:numId="1" w16cid:durableId="1740132709">
+    <w:abstractNumId w:val="0"/>
+  </w:num>
+</w:numbering>
 </file>
 
 <file path=word/styles.xml><?xml version="1.0" encoding="utf-8"?>

</xml_diff>